<commit_message>
Added Hands On Demos - Day 5
</commit_message>
<xml_diff>
--- a/4. Microservices with Spring Cloud/Day 5/Hands On Assignments/Hands On Lab 1 -  Create a Spring Cloud Eureka Server and Client.docx
+++ b/4. Microservices with Spring Cloud/Day 5/Hands On Assignments/Hands On Lab 1 -  Create a Spring Cloud Eureka Server and Client.docx
@@ -161,7 +161,7 @@
           <w:szCs w:val="48"/>
           <w:lang w:val="en-US" w:eastAsia="zh-CN" w:bidi="ar"/>
         </w:rPr>
-        <w:instrText xml:space="preserve"> HYPERLINK \l _Toc12749 </w:instrText>
+        <w:instrText xml:space="preserve"> HYPERLINK \l _Toc22072 </w:instrText>
       </w:r>
       <w:r>
         <w:rPr>
@@ -197,7 +197,7 @@
         <w:fldChar w:fldCharType="begin"/>
       </w:r>
       <w:r>
-        <w:instrText xml:space="preserve"> PAGEREF _Toc12749 \h </w:instrText>
+        <w:instrText xml:space="preserve"> PAGEREF _Toc22072 \h </w:instrText>
       </w:r>
       <w:r>
         <w:fldChar w:fldCharType="separate"/>
@@ -258,7 +258,7 @@
           <w:szCs w:val="48"/>
           <w:lang w:val="en-US" w:eastAsia="zh-CN" w:bidi="ar"/>
         </w:rPr>
-        <w:instrText xml:space="preserve"> HYPERLINK \l _Toc25788 </w:instrText>
+        <w:instrText xml:space="preserve"> HYPERLINK \l _Toc15109 </w:instrText>
       </w:r>
       <w:r>
         <w:rPr>
@@ -294,7 +294,7 @@
         <w:fldChar w:fldCharType="begin"/>
       </w:r>
       <w:r>
-        <w:instrText xml:space="preserve"> PAGEREF _Toc25788 \h </w:instrText>
+        <w:instrText xml:space="preserve"> PAGEREF _Toc15109 \h </w:instrText>
       </w:r>
       <w:r>
         <w:fldChar w:fldCharType="separate"/>
@@ -355,7 +355,7 @@
           <w:szCs w:val="48"/>
           <w:lang w:val="en-US" w:eastAsia="zh-CN" w:bidi="ar"/>
         </w:rPr>
-        <w:instrText xml:space="preserve"> HYPERLINK \l _Toc598 </w:instrText>
+        <w:instrText xml:space="preserve"> HYPERLINK \l _Toc26419 </w:instrText>
       </w:r>
       <w:r>
         <w:rPr>
@@ -391,7 +391,7 @@
         <w:fldChar w:fldCharType="begin"/>
       </w:r>
       <w:r>
-        <w:instrText xml:space="preserve"> PAGEREF _Toc598 \h </w:instrText>
+        <w:instrText xml:space="preserve"> PAGEREF _Toc26419 \h </w:instrText>
       </w:r>
       <w:r>
         <w:fldChar w:fldCharType="separate"/>
@@ -452,7 +452,7 @@
           <w:szCs w:val="48"/>
           <w:lang w:val="en-US" w:eastAsia="zh-CN" w:bidi="ar"/>
         </w:rPr>
-        <w:instrText xml:space="preserve"> HYPERLINK \l _Toc12481 </w:instrText>
+        <w:instrText xml:space="preserve"> HYPERLINK \l _Toc29719 </w:instrText>
       </w:r>
       <w:r>
         <w:rPr>
@@ -488,7 +488,7 @@
         <w:fldChar w:fldCharType="begin"/>
       </w:r>
       <w:r>
-        <w:instrText xml:space="preserve"> PAGEREF _Toc12481 \h </w:instrText>
+        <w:instrText xml:space="preserve"> PAGEREF _Toc29719 \h </w:instrText>
       </w:r>
       <w:r>
         <w:fldChar w:fldCharType="separate"/>
@@ -549,7 +549,7 @@
           <w:szCs w:val="48"/>
           <w:lang w:val="en-US" w:eastAsia="zh-CN" w:bidi="ar"/>
         </w:rPr>
-        <w:instrText xml:space="preserve"> HYPERLINK \l _Toc20615 </w:instrText>
+        <w:instrText xml:space="preserve"> HYPERLINK \l _Toc30101 </w:instrText>
       </w:r>
       <w:r>
         <w:rPr>
@@ -585,7 +585,7 @@
         <w:fldChar w:fldCharType="begin"/>
       </w:r>
       <w:r>
-        <w:instrText xml:space="preserve"> PAGEREF _Toc20615 \h </w:instrText>
+        <w:instrText xml:space="preserve"> PAGEREF _Toc30101 \h </w:instrText>
       </w:r>
       <w:r>
         <w:fldChar w:fldCharType="separate"/>
@@ -646,7 +646,7 @@
           <w:szCs w:val="48"/>
           <w:lang w:val="en-US" w:eastAsia="zh-CN" w:bidi="ar"/>
         </w:rPr>
-        <w:instrText xml:space="preserve"> HYPERLINK \l _Toc28179 </w:instrText>
+        <w:instrText xml:space="preserve"> HYPERLINK \l _Toc9034 </w:instrText>
       </w:r>
       <w:r>
         <w:rPr>
@@ -710,13 +710,207 @@
         <w:fldChar w:fldCharType="begin"/>
       </w:r>
       <w:r>
-        <w:instrText xml:space="preserve"> PAGEREF _Toc28179 \h </w:instrText>
+        <w:instrText xml:space="preserve"> PAGEREF _Toc9034 \h </w:instrText>
       </w:r>
       <w:r>
         <w:fldChar w:fldCharType="separate"/>
       </w:r>
       <w:r>
         <w:t>14</w:t>
+      </w:r>
+      <w:r>
+        <w:fldChar w:fldCharType="end"/>
+      </w:r>
+      <w:r>
+        <w:rPr>
+          <w:rFonts w:hint="default" w:ascii="Arial" w:hAnsi="Arial" w:eastAsia="Arial" w:cs="Arial"/>
+          <w:bCs/>
+          <w:i w:val="0"/>
+          <w:iCs w:val="0"/>
+          <w:caps w:val="0"/>
+          <w:color w:val="0080BB"/>
+          <w:spacing w:val="-2"/>
+          <w:kern w:val="44"/>
+          <w:szCs w:val="48"/>
+          <w:lang w:val="en-US" w:eastAsia="zh-CN" w:bidi="ar"/>
+        </w:rPr>
+        <w:fldChar w:fldCharType="end"/>
+      </w:r>
+    </w:p>
+    <w:p>
+      <w:pPr>
+        <w:pStyle w:val="17"/>
+        <w:tabs>
+          <w:tab w:val="right" w:leader="dot" w:pos="8306"/>
+        </w:tabs>
+      </w:pPr>
+      <w:r>
+        <w:rPr>
+          <w:rFonts w:hint="default" w:ascii="Arial" w:hAnsi="Arial" w:eastAsia="Arial" w:cs="Arial"/>
+          <w:bCs/>
+          <w:i w:val="0"/>
+          <w:iCs w:val="0"/>
+          <w:caps w:val="0"/>
+          <w:color w:val="0080BB"/>
+          <w:spacing w:val="-2"/>
+          <w:kern w:val="44"/>
+          <w:szCs w:val="48"/>
+          <w:lang w:val="en-US" w:eastAsia="zh-CN" w:bidi="ar"/>
+        </w:rPr>
+        <w:fldChar w:fldCharType="begin"/>
+      </w:r>
+      <w:r>
+        <w:rPr>
+          <w:rFonts w:hint="default" w:ascii="Arial" w:hAnsi="Arial" w:eastAsia="Arial" w:cs="Arial"/>
+          <w:bCs/>
+          <w:i w:val="0"/>
+          <w:iCs w:val="0"/>
+          <w:caps w:val="0"/>
+          <w:spacing w:val="-2"/>
+          <w:kern w:val="44"/>
+          <w:szCs w:val="48"/>
+          <w:lang w:val="en-US" w:eastAsia="zh-CN" w:bidi="ar"/>
+        </w:rPr>
+        <w:instrText xml:space="preserve"> HYPERLINK \l _Toc17292 </w:instrText>
+      </w:r>
+      <w:r>
+        <w:rPr>
+          <w:rFonts w:hint="default" w:ascii="Arial" w:hAnsi="Arial" w:eastAsia="Arial" w:cs="Arial"/>
+          <w:bCs/>
+          <w:i w:val="0"/>
+          <w:iCs w:val="0"/>
+          <w:caps w:val="0"/>
+          <w:spacing w:val="-2"/>
+          <w:kern w:val="44"/>
+          <w:szCs w:val="48"/>
+          <w:lang w:val="en-US" w:eastAsia="zh-CN" w:bidi="ar"/>
+        </w:rPr>
+        <w:fldChar w:fldCharType="separate"/>
+      </w:r>
+      <w:r>
+        <w:rPr>
+          <w:rFonts w:hint="default" w:ascii="sans-serif" w:hAnsi="sans-serif" w:eastAsia="sans-serif" w:cs="sans-serif"/>
+          <w:bCs/>
+          <w:i w:val="0"/>
+          <w:iCs w:val="0"/>
+          <w:caps w:val="0"/>
+          <w:spacing w:val="0"/>
+          <w:szCs w:val="42"/>
+          <w:shd w:val="clear" w:fill="FFFFFF"/>
+        </w:rPr>
+        <w:t>Things to check if facing any error</w:t>
+      </w:r>
+      <w:r>
+        <w:tab/>
+      </w:r>
+      <w:r>
+        <w:fldChar w:fldCharType="begin"/>
+      </w:r>
+      <w:r>
+        <w:instrText xml:space="preserve"> PAGEREF _Toc17292 \h </w:instrText>
+      </w:r>
+      <w:r>
+        <w:fldChar w:fldCharType="separate"/>
+      </w:r>
+      <w:r>
+        <w:t>15</w:t>
+      </w:r>
+      <w:r>
+        <w:fldChar w:fldCharType="end"/>
+      </w:r>
+      <w:r>
+        <w:rPr>
+          <w:rFonts w:hint="default" w:ascii="Arial" w:hAnsi="Arial" w:eastAsia="Arial" w:cs="Arial"/>
+          <w:bCs/>
+          <w:i w:val="0"/>
+          <w:iCs w:val="0"/>
+          <w:caps w:val="0"/>
+          <w:color w:val="0080BB"/>
+          <w:spacing w:val="-2"/>
+          <w:kern w:val="44"/>
+          <w:szCs w:val="48"/>
+          <w:lang w:val="en-US" w:eastAsia="zh-CN" w:bidi="ar"/>
+        </w:rPr>
+        <w:fldChar w:fldCharType="end"/>
+      </w:r>
+    </w:p>
+    <w:p>
+      <w:pPr>
+        <w:pStyle w:val="17"/>
+        <w:tabs>
+          <w:tab w:val="right" w:leader="dot" w:pos="8306"/>
+        </w:tabs>
+      </w:pPr>
+      <w:r>
+        <w:rPr>
+          <w:rFonts w:hint="default" w:ascii="Arial" w:hAnsi="Arial" w:eastAsia="Arial" w:cs="Arial"/>
+          <w:bCs/>
+          <w:i w:val="0"/>
+          <w:iCs w:val="0"/>
+          <w:caps w:val="0"/>
+          <w:color w:val="0080BB"/>
+          <w:spacing w:val="-2"/>
+          <w:kern w:val="44"/>
+          <w:szCs w:val="48"/>
+          <w:lang w:val="en-US" w:eastAsia="zh-CN" w:bidi="ar"/>
+        </w:rPr>
+        <w:fldChar w:fldCharType="begin"/>
+      </w:r>
+      <w:r>
+        <w:rPr>
+          <w:rFonts w:hint="default" w:ascii="Arial" w:hAnsi="Arial" w:eastAsia="Arial" w:cs="Arial"/>
+          <w:bCs/>
+          <w:i w:val="0"/>
+          <w:iCs w:val="0"/>
+          <w:caps w:val="0"/>
+          <w:spacing w:val="-2"/>
+          <w:kern w:val="44"/>
+          <w:szCs w:val="48"/>
+          <w:lang w:val="en-US" w:eastAsia="zh-CN" w:bidi="ar"/>
+        </w:rPr>
+        <w:instrText xml:space="preserve"> HYPERLINK \l _Toc26320 </w:instrText>
+      </w:r>
+      <w:r>
+        <w:rPr>
+          <w:rFonts w:hint="default" w:ascii="Arial" w:hAnsi="Arial" w:eastAsia="Arial" w:cs="Arial"/>
+          <w:bCs/>
+          <w:i w:val="0"/>
+          <w:iCs w:val="0"/>
+          <w:caps w:val="0"/>
+          <w:spacing w:val="-2"/>
+          <w:kern w:val="44"/>
+          <w:szCs w:val="48"/>
+          <w:lang w:val="en-US" w:eastAsia="zh-CN" w:bidi="ar"/>
+        </w:rPr>
+        <w:fldChar w:fldCharType="separate"/>
+      </w:r>
+      <w:r>
+        <w:rPr>
+          <w:rFonts w:hint="default" w:ascii="sans-serif" w:hAnsi="sans-serif" w:eastAsia="sans-serif" w:cs="sans-serif"/>
+          <w:bCs/>
+          <w:i w:val="0"/>
+          <w:iCs w:val="0"/>
+          <w:caps w:val="0"/>
+          <w:spacing w:val="0"/>
+          <w:szCs w:val="42"/>
+          <w:shd w:val="clear" w:fill="FFFFFF"/>
+        </w:rPr>
+        <w:t>Summary</w:t>
+      </w:r>
+      <w:r>
+        <w:tab/>
+      </w:r>
+      <w:r>
+        <w:fldChar w:fldCharType="begin"/>
+      </w:r>
+      <w:r>
+        <w:instrText xml:space="preserve"> PAGEREF _Toc26320 \h </w:instrText>
+      </w:r>
+      <w:r>
+        <w:fldChar w:fldCharType="separate"/>
+      </w:r>
+      <w:r>
+        <w:t>15</w:t>
       </w:r>
       <w:r>
         <w:fldChar w:fldCharType="end"/>
@@ -808,7 +1002,6 @@
           <w:spacing w:val="0"/>
           <w:sz w:val="27"/>
           <w:szCs w:val="27"/>
-          <w:bdr w:val="none" w:color="auto" w:sz="0" w:space="0"/>
           <w:shd w:val="clear" w:fill="FFFFFF"/>
           <w:lang w:val="en-US"/>
         </w:rPr>
@@ -824,7 +1017,6 @@
           <w:spacing w:val="0"/>
           <w:sz w:val="27"/>
           <w:szCs w:val="27"/>
-          <w:bdr w:val="none" w:color="auto" w:sz="0" w:space="0"/>
           <w:shd w:val="clear" w:fill="FFFFFF"/>
         </w:rPr>
         <w:t>arn to create </w:t>
@@ -840,7 +1032,6 @@
           <w:sz w:val="27"/>
           <w:szCs w:val="27"/>
           <w:u w:val="none"/>
-          <w:bdr w:val="none" w:color="auto" w:sz="0" w:space="0"/>
           <w:shd w:val="clear" w:fill="FFFFFF"/>
         </w:rPr>
         <w:t>microservice</w:t>
@@ -856,7 +1047,6 @@
           <w:sz w:val="27"/>
           <w:szCs w:val="27"/>
           <w:u w:val="none"/>
-          <w:bdr w:val="none" w:color="auto" w:sz="0" w:space="0"/>
           <w:shd w:val="clear" w:fill="FFFFFF"/>
           <w:lang w:val="en-US"/>
         </w:rPr>
@@ -872,7 +1062,6 @@
           <w:spacing w:val="0"/>
           <w:sz w:val="27"/>
           <w:szCs w:val="27"/>
-          <w:bdr w:val="none" w:color="auto" w:sz="0" w:space="0"/>
           <w:shd w:val="clear" w:fill="FFFFFF"/>
         </w:rPr>
         <w:t>, based on </w:t>
@@ -888,7 +1077,6 @@
           <w:sz w:val="27"/>
           <w:szCs w:val="27"/>
           <w:u w:val="none"/>
-          <w:bdr w:val="none" w:color="auto" w:sz="0" w:space="0"/>
           <w:shd w:val="clear" w:fill="FFFFFF"/>
         </w:rPr>
         <w:t>Spring cloud</w:t>
@@ -903,7 +1091,6 @@
           <w:spacing w:val="0"/>
           <w:sz w:val="27"/>
           <w:szCs w:val="27"/>
-          <w:bdr w:val="none" w:color="auto" w:sz="0" w:space="0"/>
           <w:shd w:val="clear" w:fill="FFFFFF"/>
         </w:rPr>
         <w:t xml:space="preserve">, </w:t>
@@ -918,7 +1105,6 @@
           <w:spacing w:val="0"/>
           <w:sz w:val="27"/>
           <w:szCs w:val="27"/>
-          <w:bdr w:val="none" w:color="auto" w:sz="0" w:space="0"/>
           <w:shd w:val="clear" w:fill="FFFFFF"/>
           <w:lang w:val="en-US"/>
         </w:rPr>
@@ -935,7 +1121,6 @@
           <w:sz w:val="27"/>
           <w:szCs w:val="27"/>
           <w:u w:val="none"/>
-          <w:bdr w:val="none" w:color="auto" w:sz="0" w:space="0"/>
           <w:shd w:val="clear" w:fill="FFFFFF"/>
         </w:rPr>
         <w:t>Netflix Eureka</w:t>
@@ -950,7 +1135,6 @@
           <w:spacing w:val="0"/>
           <w:sz w:val="27"/>
           <w:szCs w:val="27"/>
-          <w:bdr w:val="none" w:color="auto" w:sz="0" w:space="0"/>
           <w:shd w:val="clear" w:fill="FFFFFF"/>
         </w:rPr>
         <w:t> registry server and how other microservices (Eureka clients) use it to register and discover services to call their APIs.</w:t>
@@ -993,7 +1177,6 @@
           <w:spacing w:val="0"/>
           <w:sz w:val="27"/>
           <w:szCs w:val="27"/>
-          <w:bdr w:val="none" w:color="auto" w:sz="0" w:space="0"/>
           <w:shd w:val="clear" w:fill="FFFFFF"/>
         </w:rPr>
         <w:t>We will be using Spring Boot based Spring Cloud API. We will use Netflix Eureka server for building the service registry server and Eureka clients which will register themselves and discover other services to call REST APIs.</w:t>
@@ -1028,7 +1211,7 @@
           <w:szCs w:val="42"/>
         </w:rPr>
       </w:pPr>
-      <w:bookmarkStart w:id="0" w:name="_Toc12749"/>
+      <w:bookmarkStart w:id="0" w:name="_Toc22072"/>
       <w:r>
         <w:rPr>
           <w:rFonts w:hint="default" w:ascii="sans-serif" w:hAnsi="sans-serif" w:eastAsia="sans-serif" w:cs="sans-serif"/>
@@ -1041,7 +1224,6 @@
           <w:spacing w:val="0"/>
           <w:sz w:val="42"/>
           <w:szCs w:val="42"/>
-          <w:bdr w:val="none" w:color="auto" w:sz="0" w:space="0"/>
           <w:shd w:val="clear" w:fill="FFFFFF"/>
         </w:rPr>
         <w:t>Overview</w:t>
@@ -1085,7 +1267,6 @@
           <w:spacing w:val="0"/>
           <w:sz w:val="27"/>
           <w:szCs w:val="27"/>
-          <w:bdr w:val="none" w:color="auto" w:sz="0" w:space="0"/>
           <w:shd w:val="clear" w:fill="FFFFFF"/>
         </w:rPr>
         <w:t>We will create three microservices for this </w:t>
@@ -1103,7 +1284,6 @@
           <w:spacing w:val="0"/>
           <w:sz w:val="27"/>
           <w:szCs w:val="27"/>
-          <w:bdr w:val="none" w:color="auto" w:sz="0" w:space="0"/>
           <w:shd w:val="clear" w:fill="FFFFFF"/>
         </w:rPr>
         <w:t>Netflix Eureka example</w:t>
@@ -1118,7 +1298,6 @@
           <w:spacing w:val="0"/>
           <w:sz w:val="27"/>
           <w:szCs w:val="27"/>
-          <w:bdr w:val="none" w:color="auto" w:sz="0" w:space="0"/>
           <w:shd w:val="clear" w:fill="FFFFFF"/>
         </w:rPr>
         <w:t>.</w:t>
@@ -1156,7 +1335,6 @@
           <w:spacing w:val="0"/>
           <w:sz w:val="27"/>
           <w:szCs w:val="27"/>
-          <w:bdr w:val="none" w:color="auto" w:sz="0" w:space="0"/>
           <w:shd w:val="clear" w:fill="FFFFFF"/>
         </w:rPr>
         <w:t>Eureka Service Registry Server</w:t>
@@ -1171,7 +1349,6 @@
           <w:spacing w:val="0"/>
           <w:sz w:val="27"/>
           <w:szCs w:val="27"/>
-          <w:bdr w:val="none" w:color="auto" w:sz="0" w:space="0"/>
           <w:shd w:val="clear" w:fill="FFFFFF"/>
         </w:rPr>
         <w:t> – This microservice will provide the service registry and discovery server.</w:t>
@@ -1209,7 +1386,6 @@
           <w:spacing w:val="0"/>
           <w:sz w:val="27"/>
           <w:szCs w:val="27"/>
-          <w:bdr w:val="none" w:color="auto" w:sz="0" w:space="0"/>
           <w:shd w:val="clear" w:fill="FFFFFF"/>
         </w:rPr>
         <w:t>Student Microservice</w:t>
@@ -1224,7 +1400,6 @@
           <w:spacing w:val="0"/>
           <w:sz w:val="27"/>
           <w:szCs w:val="27"/>
-          <w:bdr w:val="none" w:color="auto" w:sz="0" w:space="0"/>
           <w:shd w:val="clear" w:fill="FFFFFF"/>
         </w:rPr>
         <w:t> – Which will give some functionality based on Student entity. It will be a rest based service and most importantly it will be a eureka client service, which will talk with eureka service to register itself in the service registry.</w:t>
@@ -1262,7 +1437,6 @@
           <w:spacing w:val="0"/>
           <w:sz w:val="27"/>
           <w:szCs w:val="27"/>
-          <w:bdr w:val="none" w:color="auto" w:sz="0" w:space="0"/>
           <w:shd w:val="clear" w:fill="FFFFFF"/>
         </w:rPr>
         <w:t>School Microservice</w:t>
@@ -1277,7 +1451,6 @@
           <w:spacing w:val="0"/>
           <w:sz w:val="27"/>
           <w:szCs w:val="27"/>
-          <w:bdr w:val="none" w:color="auto" w:sz="0" w:space="0"/>
           <w:shd w:val="clear" w:fill="FFFFFF"/>
         </w:rPr>
         <w:t> – Same type as of Student service – only added feature is that it will invoke Student service with </w:t>
@@ -1293,7 +1466,6 @@
           <w:spacing w:val="0"/>
           <w:sz w:val="27"/>
           <w:szCs w:val="27"/>
-          <w:bdr w:val="none" w:color="auto" w:sz="0" w:space="0"/>
           <w:shd w:val="clear" w:fill="FFFFFF"/>
         </w:rPr>
         <w:t>service look up</w:t>
@@ -1308,7 +1480,6 @@
           <w:spacing w:val="0"/>
           <w:sz w:val="27"/>
           <w:szCs w:val="27"/>
-          <w:bdr w:val="none" w:color="auto" w:sz="0" w:space="0"/>
           <w:shd w:val="clear" w:fill="FFFFFF"/>
         </w:rPr>
         <w:t> mechanism. We will not use absolute URL of student service to interact with that service.</w:t>
@@ -1351,7 +1522,6 @@
           <w:spacing w:val="0"/>
           <w:sz w:val="27"/>
           <w:szCs w:val="27"/>
-          <w:bdr w:val="none" w:color="auto" w:sz="0" w:space="0"/>
           <w:shd w:val="clear" w:fill="FFFFFF"/>
         </w:rPr>
         <w:t>Here is the interaction diagram between above listed three services.</w:t>
@@ -1475,7 +1645,6 @@
           <w:spacing w:val="0"/>
           <w:sz w:val="30"/>
           <w:szCs w:val="30"/>
-          <w:bdr w:val="none" w:color="auto" w:sz="0" w:space="0"/>
           <w:shd w:val="clear" w:fill="FFFFFF"/>
         </w:rPr>
       </w:pPr>
@@ -1521,7 +1690,6 @@
           <w:spacing w:val="0"/>
           <w:sz w:val="30"/>
           <w:szCs w:val="30"/>
-          <w:bdr w:val="none" w:color="auto" w:sz="0" w:space="0"/>
           <w:shd w:val="clear" w:fill="FFFFFF"/>
         </w:rPr>
         <w:t>Tech Stack and Runtime</w:t>
@@ -1556,7 +1724,6 @@
           <w:spacing w:val="0"/>
           <w:sz w:val="27"/>
           <w:szCs w:val="27"/>
-          <w:bdr w:val="none" w:color="auto" w:sz="0" w:space="0"/>
           <w:shd w:val="clear" w:fill="FFFFFF"/>
         </w:rPr>
         <w:t>Java 1</w:t>
@@ -1571,7 +1738,6 @@
           <w:spacing w:val="0"/>
           <w:sz w:val="27"/>
           <w:szCs w:val="27"/>
-          <w:bdr w:val="none" w:color="auto" w:sz="0" w:space="0"/>
           <w:shd w:val="clear" w:fill="FFFFFF"/>
           <w:lang w:val="en-US"/>
         </w:rPr>
@@ -1607,7 +1773,6 @@
           <w:spacing w:val="0"/>
           <w:sz w:val="27"/>
           <w:szCs w:val="27"/>
-          <w:bdr w:val="none" w:color="auto" w:sz="0" w:space="0"/>
           <w:shd w:val="clear" w:fill="FFFFFF"/>
           <w:lang w:val="en-US"/>
         </w:rPr>
@@ -1643,7 +1808,6 @@
           <w:spacing w:val="0"/>
           <w:sz w:val="27"/>
           <w:szCs w:val="27"/>
-          <w:bdr w:val="none" w:color="auto" w:sz="0" w:space="0"/>
           <w:shd w:val="clear" w:fill="FFFFFF"/>
         </w:rPr>
         <w:t xml:space="preserve">Spring </w:t>
@@ -1658,7 +1822,6 @@
           <w:spacing w:val="0"/>
           <w:sz w:val="27"/>
           <w:szCs w:val="27"/>
-          <w:bdr w:val="none" w:color="auto" w:sz="0" w:space="0"/>
           <w:shd w:val="clear" w:fill="FFFFFF"/>
           <w:lang w:val="en-US"/>
         </w:rPr>
@@ -1674,7 +1837,6 @@
           <w:spacing w:val="0"/>
           <w:sz w:val="27"/>
           <w:szCs w:val="27"/>
-          <w:bdr w:val="none" w:color="auto" w:sz="0" w:space="0"/>
           <w:shd w:val="clear" w:fill="FFFFFF"/>
         </w:rPr>
         <w:t>loud</w:t>
@@ -1709,7 +1871,6 @@
           <w:spacing w:val="0"/>
           <w:sz w:val="27"/>
           <w:szCs w:val="27"/>
-          <w:bdr w:val="none" w:color="auto" w:sz="0" w:space="0"/>
           <w:shd w:val="clear" w:fill="FFFFFF"/>
         </w:rPr>
         <w:t xml:space="preserve">Spring </w:t>
@@ -1724,7 +1885,6 @@
           <w:spacing w:val="0"/>
           <w:sz w:val="27"/>
           <w:szCs w:val="27"/>
-          <w:bdr w:val="none" w:color="auto" w:sz="0" w:space="0"/>
           <w:shd w:val="clear" w:fill="FFFFFF"/>
           <w:lang w:val="en-US"/>
         </w:rPr>
@@ -1740,7 +1900,6 @@
           <w:spacing w:val="0"/>
           <w:sz w:val="27"/>
           <w:szCs w:val="27"/>
-          <w:bdr w:val="none" w:color="auto" w:sz="0" w:space="0"/>
           <w:shd w:val="clear" w:fill="FFFFFF"/>
         </w:rPr>
         <w:t>oot</w:t>
@@ -1775,7 +1934,6 @@
           <w:spacing w:val="0"/>
           <w:sz w:val="27"/>
           <w:szCs w:val="27"/>
-          <w:bdr w:val="none" w:color="auto" w:sz="0" w:space="0"/>
           <w:shd w:val="clear" w:fill="FFFFFF"/>
         </w:rPr>
         <w:t>Maven</w:t>
@@ -1810,7 +1968,7 @@
           <w:szCs w:val="42"/>
         </w:rPr>
       </w:pPr>
-      <w:bookmarkStart w:id="1" w:name="_Toc25788"/>
+      <w:bookmarkStart w:id="1" w:name="_Toc15109"/>
       <w:r>
         <w:rPr>
           <w:rFonts w:hint="default" w:ascii="sans-serif" w:hAnsi="sans-serif" w:eastAsia="sans-serif" w:cs="sans-serif"/>
@@ -1868,7 +2026,7 @@
           <w:szCs w:val="27"/>
           <w:shd w:val="clear" w:fill="FFFFFF"/>
         </w:rPr>
-        <w:t xml:space="preserve">As we know these days, there is a lot of momentum around Microservices. The transition from Monolithic to Microservice based architecture gives many benefits for </w:t>
+        <w:t xml:space="preserve">As we know these days, there is a lot of </w:t>
       </w:r>
       <w:r>
         <w:rPr>
@@ -1883,6 +2041,35 @@
           <w:shd w:val="clear" w:fill="FFFFFF"/>
           <w:lang w:val="en-US"/>
         </w:rPr>
+        <w:t xml:space="preserve">hype </w:t>
+      </w:r>
+      <w:r>
+        <w:rPr>
+          <w:rFonts w:hint="default" w:ascii="sans-serif" w:hAnsi="sans-serif" w:eastAsia="sans-serif" w:cs="sans-serif"/>
+          <w:i w:val="0"/>
+          <w:iCs w:val="0"/>
+          <w:caps w:val="0"/>
+          <w:color w:val="243B53"/>
+          <w:spacing w:val="0"/>
+          <w:sz w:val="27"/>
+          <w:szCs w:val="27"/>
+          <w:shd w:val="clear" w:fill="FFFFFF"/>
+        </w:rPr>
+        <w:t xml:space="preserve">around Microservices. The transition from Monolithic to Microservice based architecture gives many benefits for </w:t>
+      </w:r>
+      <w:r>
+        <w:rPr>
+          <w:rFonts w:hint="default" w:ascii="sans-serif" w:hAnsi="sans-serif" w:eastAsia="sans-serif" w:cs="sans-serif"/>
+          <w:i w:val="0"/>
+          <w:iCs w:val="0"/>
+          <w:caps w:val="0"/>
+          <w:color w:val="243B53"/>
+          <w:spacing w:val="0"/>
+          <w:sz w:val="27"/>
+          <w:szCs w:val="27"/>
+          <w:shd w:val="clear" w:fill="FFFFFF"/>
+          <w:lang w:val="en-US"/>
+        </w:rPr>
         <w:t xml:space="preserve">the </w:t>
       </w:r>
       <w:r>
@@ -1926,7 +2113,36 @@
           <w:szCs w:val="27"/>
           <w:shd w:val="clear" w:fill="FFFFFF"/>
         </w:rPr>
-        <w:t>whole infrastructure is distributed and there is some replication as well, then maintaining this service addresses becomes harder.</w:t>
+        <w:t xml:space="preserve">whole infrastructure is distributed and there is some replication as well, then maintaining </w:t>
+      </w:r>
+      <w:r>
+        <w:rPr>
+          <w:rFonts w:hint="default" w:ascii="sans-serif" w:hAnsi="sans-serif" w:eastAsia="sans-serif" w:cs="sans-serif"/>
+          <w:i w:val="0"/>
+          <w:iCs w:val="0"/>
+          <w:caps w:val="0"/>
+          <w:color w:val="243B53"/>
+          <w:spacing w:val="0"/>
+          <w:sz w:val="27"/>
+          <w:szCs w:val="27"/>
+          <w:shd w:val="clear" w:fill="FFFFFF"/>
+          <w:lang w:val="en-US"/>
+        </w:rPr>
+        <w:t xml:space="preserve">these </w:t>
+      </w:r>
+      <w:r>
+        <w:rPr>
+          <w:rFonts w:hint="default" w:ascii="sans-serif" w:hAnsi="sans-serif" w:eastAsia="sans-serif" w:cs="sans-serif"/>
+          <w:i w:val="0"/>
+          <w:iCs w:val="0"/>
+          <w:caps w:val="0"/>
+          <w:color w:val="243B53"/>
+          <w:spacing w:val="0"/>
+          <w:sz w:val="27"/>
+          <w:szCs w:val="27"/>
+          <w:shd w:val="clear" w:fill="FFFFFF"/>
+        </w:rPr>
+        <w:t>service addresses becomes harder.</w:t>
       </w:r>
     </w:p>
     <w:p>
@@ -2245,7 +2461,7 @@
           <w:szCs w:val="42"/>
         </w:rPr>
       </w:pPr>
-      <w:bookmarkStart w:id="2" w:name="_Toc598"/>
+      <w:bookmarkStart w:id="2" w:name="_Toc26419"/>
       <w:r>
         <w:rPr>
           <w:rFonts w:hint="default" w:ascii="sans-serif" w:hAnsi="sans-serif" w:eastAsia="sans-serif" w:cs="sans-serif"/>
@@ -3342,7 +3558,7 @@
           <w:szCs w:val="42"/>
         </w:rPr>
       </w:pPr>
-      <w:bookmarkStart w:id="3" w:name="_Toc12481"/>
+      <w:bookmarkStart w:id="3" w:name="_Toc29719"/>
       <w:r>
         <w:rPr>
           <w:rFonts w:hint="default" w:ascii="sans-serif" w:hAnsi="sans-serif" w:eastAsia="sans-serif" w:cs="sans-serif"/>
@@ -3877,11 +4093,12 @@
           <w:rFonts w:hint="default"/>
         </w:rPr>
       </w:pPr>
+      <w:bookmarkStart w:id="8" w:name="_GoBack"/>
       <w:r>
         <w:drawing>
           <wp:inline distT="0" distB="0" distL="114300" distR="114300">
-            <wp:extent cx="6443345" cy="2094230"/>
-            <wp:effectExtent l="0" t="0" r="14605" b="1270"/>
+            <wp:extent cx="5967730" cy="1939925"/>
+            <wp:effectExtent l="0" t="0" r="13970" b="3175"/>
             <wp:docPr id="29" name="Picture 8"/>
             <wp:cNvGraphicFramePr>
               <a:graphicFrameLocks xmlns:a="http://schemas.openxmlformats.org/drawingml/2006/main" noChangeAspect="1"/>
@@ -3904,7 +4121,7 @@
                   <pic:spPr>
                     <a:xfrm>
                       <a:off x="0" y="0"/>
-                      <a:ext cx="6443345" cy="2094230"/>
+                      <a:ext cx="5967730" cy="1939925"/>
                     </a:xfrm>
                     <a:prstGeom prst="rect">
                       <a:avLst/>
@@ -3920,6 +4137,7 @@
           </wp:inline>
         </w:drawing>
       </w:r>
+      <w:bookmarkEnd w:id="8"/>
     </w:p>
     <w:p>
       <w:pPr>
@@ -4996,7 +5214,7 @@
           <w:szCs w:val="42"/>
         </w:rPr>
       </w:pPr>
-      <w:bookmarkStart w:id="4" w:name="_Toc20615"/>
+      <w:bookmarkStart w:id="4" w:name="_Toc30101"/>
       <w:r>
         <w:rPr>
           <w:rFonts w:hint="default" w:ascii="sans-serif" w:hAnsi="sans-serif" w:eastAsia="sans-serif" w:cs="sans-serif"/>
@@ -6259,7 +6477,7 @@
           <w:lang w:val="en-US"/>
         </w:rPr>
       </w:pPr>
-      <w:bookmarkStart w:id="5" w:name="_Toc28179"/>
+      <w:bookmarkStart w:id="5" w:name="_Toc9034"/>
       <w:r>
         <w:rPr>
           <w:rFonts w:hint="default" w:ascii="sans-serif" w:hAnsi="sans-serif" w:eastAsia="sans-serif" w:cs="sans-serif"/>
@@ -6678,19 +6896,296 @@
     </w:p>
     <w:p>
       <w:pPr>
+        <w:pStyle w:val="3"/>
+        <w:keepNext w:val="0"/>
+        <w:keepLines w:val="0"/>
+        <w:widowControl/>
+        <w:suppressLineNumbers w:val="0"/>
+        <w:pBdr>
+          <w:top w:val="none" w:color="auto" w:sz="0" w:space="0"/>
+          <w:left w:val="none" w:color="auto" w:sz="0" w:space="0"/>
+          <w:bottom w:val="none" w:color="auto" w:sz="0" w:space="0"/>
+          <w:right w:val="none" w:color="auto" w:sz="0" w:space="0"/>
+        </w:pBdr>
+        <w:shd w:val="clear" w:fill="FFFFFF"/>
+        <w:spacing w:before="0" w:beforeAutospacing="0" w:after="360" w:afterAutospacing="0" w:line="252" w:lineRule="atLeast"/>
+        <w:ind w:left="0" w:right="0" w:firstLine="0"/>
+        <w:rPr>
+          <w:rFonts w:ascii="sans-serif" w:hAnsi="sans-serif" w:eastAsia="sans-serif" w:cs="sans-serif"/>
+          <w:b/>
+          <w:bCs/>
+          <w:i w:val="0"/>
+          <w:iCs w:val="0"/>
+          <w:caps w:val="0"/>
+          <w:color w:val="313B77"/>
+          <w:spacing w:val="0"/>
+          <w:sz w:val="42"/>
+          <w:szCs w:val="42"/>
+        </w:rPr>
+      </w:pPr>
+      <w:bookmarkStart w:id="6" w:name="_Toc17292"/>
+      <w:r>
+        <w:rPr>
+          <w:rFonts w:hint="default" w:ascii="sans-serif" w:hAnsi="sans-serif" w:eastAsia="sans-serif" w:cs="sans-serif"/>
+          <w:b/>
+          <w:bCs/>
+          <w:i w:val="0"/>
+          <w:iCs w:val="0"/>
+          <w:caps w:val="0"/>
+          <w:color w:val="313B77"/>
+          <w:spacing w:val="0"/>
+          <w:sz w:val="42"/>
+          <w:szCs w:val="42"/>
+          <w:shd w:val="clear" w:fill="FFFFFF"/>
+        </w:rPr>
+        <w:t>Things to check if facing any error</w:t>
+      </w:r>
+      <w:bookmarkEnd w:id="6"/>
+    </w:p>
+    <w:p>
+      <w:pPr>
+        <w:keepNext w:val="0"/>
+        <w:keepLines w:val="0"/>
+        <w:widowControl/>
+        <w:numPr>
+          <w:ilvl w:val="0"/>
+          <w:numId w:val="3"/>
+        </w:numPr>
+        <w:suppressLineNumbers w:val="0"/>
+        <w:pBdr>
+          <w:top w:val="none" w:color="auto" w:sz="0" w:space="0"/>
+          <w:left w:val="none" w:color="auto" w:sz="0" w:space="0"/>
+          <w:bottom w:val="none" w:color="auto" w:sz="0" w:space="0"/>
+          <w:right w:val="none" w:color="auto" w:sz="0" w:space="0"/>
+        </w:pBdr>
+        <w:spacing w:before="0" w:beforeAutospacing="0" w:after="150" w:afterAutospacing="0"/>
+        <w:ind w:left="630" w:right="0" w:hanging="360"/>
+      </w:pPr>
+      <w:r>
+        <w:rPr>
+          <w:rFonts w:hint="default" w:ascii="sans-serif" w:hAnsi="sans-serif" w:eastAsia="sans-serif" w:cs="sans-serif"/>
+          <w:i w:val="0"/>
+          <w:iCs w:val="0"/>
+          <w:caps w:val="0"/>
+          <w:color w:val="243B53"/>
+          <w:spacing w:val="0"/>
+          <w:sz w:val="27"/>
+          <w:szCs w:val="27"/>
+          <w:shd w:val="clear" w:fill="FFFFFF"/>
+        </w:rPr>
+        <w:t>Annotations </w:t>
+      </w:r>
+      <w:r>
+        <w:rPr>
+          <w:rStyle w:val="11"/>
+          <w:rFonts w:ascii="Consolas" w:hAnsi="Consolas" w:eastAsia="Consolas" w:cs="Consolas"/>
+          <w:i w:val="0"/>
+          <w:iCs w:val="0"/>
+          <w:caps w:val="0"/>
+          <w:color w:val="243B53"/>
+          <w:spacing w:val="0"/>
+          <w:sz w:val="25"/>
+          <w:szCs w:val="25"/>
+          <w:shd w:val="clear" w:fill="FFFFFF"/>
+        </w:rPr>
+        <w:t>@EnableEurekaServer</w:t>
+      </w:r>
+      <w:r>
+        <w:rPr>
+          <w:rFonts w:hint="default" w:ascii="sans-serif" w:hAnsi="sans-serif" w:eastAsia="sans-serif" w:cs="sans-serif"/>
+          <w:i w:val="0"/>
+          <w:iCs w:val="0"/>
+          <w:caps w:val="0"/>
+          <w:color w:val="243B53"/>
+          <w:spacing w:val="0"/>
+          <w:sz w:val="27"/>
+          <w:szCs w:val="27"/>
+          <w:shd w:val="clear" w:fill="FFFFFF"/>
+        </w:rPr>
+        <w:t> and </w:t>
+      </w:r>
+      <w:r>
+        <w:rPr>
+          <w:rStyle w:val="11"/>
+          <w:rFonts w:hint="default" w:ascii="Consolas" w:hAnsi="Consolas" w:eastAsia="Consolas" w:cs="Consolas"/>
+          <w:i w:val="0"/>
+          <w:iCs w:val="0"/>
+          <w:caps w:val="0"/>
+          <w:color w:val="243B53"/>
+          <w:spacing w:val="0"/>
+          <w:sz w:val="25"/>
+          <w:szCs w:val="25"/>
+          <w:shd w:val="clear" w:fill="FFFFFF"/>
+        </w:rPr>
+        <w:t>@EnableEurekaClient</w:t>
+      </w:r>
+      <w:r>
+        <w:rPr>
+          <w:rFonts w:hint="default" w:ascii="sans-serif" w:hAnsi="sans-serif" w:eastAsia="sans-serif" w:cs="sans-serif"/>
+          <w:i w:val="0"/>
+          <w:iCs w:val="0"/>
+          <w:caps w:val="0"/>
+          <w:color w:val="243B53"/>
+          <w:spacing w:val="0"/>
+          <w:sz w:val="27"/>
+          <w:szCs w:val="27"/>
+          <w:shd w:val="clear" w:fill="FFFFFF"/>
+        </w:rPr>
+        <w:t> are the heart of the application ecosystem. Without those two</w:t>
+      </w:r>
+      <w:r>
+        <w:rPr>
+          <w:rFonts w:hint="default" w:ascii="sans-serif" w:hAnsi="sans-serif" w:eastAsia="sans-serif" w:cs="sans-serif"/>
+          <w:i w:val="0"/>
+          <w:iCs w:val="0"/>
+          <w:caps w:val="0"/>
+          <w:color w:val="243B53"/>
+          <w:spacing w:val="0"/>
+          <w:sz w:val="27"/>
+          <w:szCs w:val="27"/>
+          <w:shd w:val="clear" w:fill="FFFFFF"/>
+          <w:lang w:val="en-US"/>
+        </w:rPr>
+        <w:t>,</w:t>
+      </w:r>
+      <w:r>
+        <w:rPr>
+          <w:rFonts w:hint="default" w:ascii="sans-serif" w:hAnsi="sans-serif" w:eastAsia="sans-serif" w:cs="sans-serif"/>
+          <w:i w:val="0"/>
+          <w:iCs w:val="0"/>
+          <w:caps w:val="0"/>
+          <w:color w:val="243B53"/>
+          <w:spacing w:val="0"/>
+          <w:sz w:val="27"/>
+          <w:szCs w:val="27"/>
+          <w:shd w:val="clear" w:fill="FFFFFF"/>
+        </w:rPr>
+        <w:t xml:space="preserve"> things will not work at all.</w:t>
+      </w:r>
+    </w:p>
+    <w:p>
+      <w:pPr>
+        <w:keepNext w:val="0"/>
+        <w:keepLines w:val="0"/>
+        <w:widowControl/>
+        <w:numPr>
+          <w:ilvl w:val="0"/>
+          <w:numId w:val="3"/>
+        </w:numPr>
+        <w:suppressLineNumbers w:val="0"/>
+        <w:pBdr>
+          <w:top w:val="none" w:color="auto" w:sz="0" w:space="0"/>
+          <w:left w:val="none" w:color="auto" w:sz="0" w:space="0"/>
+          <w:bottom w:val="none" w:color="auto" w:sz="0" w:space="0"/>
+          <w:right w:val="none" w:color="auto" w:sz="0" w:space="0"/>
+        </w:pBdr>
+        <w:spacing w:before="0" w:beforeAutospacing="0" w:after="150" w:afterAutospacing="0"/>
+        <w:ind w:left="630" w:right="0" w:hanging="360"/>
+      </w:pPr>
+      <w:r>
+        <w:rPr>
+          <w:rFonts w:hint="default" w:ascii="sans-serif" w:hAnsi="sans-serif" w:eastAsia="sans-serif" w:cs="sans-serif"/>
+          <w:i w:val="0"/>
+          <w:iCs w:val="0"/>
+          <w:caps w:val="0"/>
+          <w:color w:val="243B53"/>
+          <w:spacing w:val="0"/>
+          <w:sz w:val="27"/>
+          <w:szCs w:val="27"/>
+          <w:shd w:val="clear" w:fill="FFFFFF"/>
+        </w:rPr>
+        <w:t>Make sure at the time of starting the config client service, eureka server service is running already, otherwise it might take some time to register, which might create confusion while testing.</w:t>
+      </w:r>
+    </w:p>
+    <w:p>
+      <w:pPr>
+        <w:pStyle w:val="3"/>
+        <w:keepNext w:val="0"/>
+        <w:keepLines w:val="0"/>
+        <w:widowControl/>
+        <w:suppressLineNumbers w:val="0"/>
+        <w:pBdr>
+          <w:top w:val="none" w:color="auto" w:sz="0" w:space="0"/>
+          <w:left w:val="none" w:color="auto" w:sz="0" w:space="0"/>
+          <w:bottom w:val="none" w:color="auto" w:sz="0" w:space="0"/>
+          <w:right w:val="none" w:color="auto" w:sz="0" w:space="0"/>
+        </w:pBdr>
+        <w:shd w:val="clear" w:fill="FFFFFF"/>
+        <w:spacing w:before="0" w:beforeAutospacing="0" w:after="360" w:afterAutospacing="0" w:line="252" w:lineRule="atLeast"/>
+        <w:ind w:left="0" w:right="0" w:firstLine="0"/>
+        <w:rPr>
+          <w:rFonts w:hint="default" w:ascii="sans-serif" w:hAnsi="sans-serif" w:eastAsia="sans-serif" w:cs="sans-serif"/>
+          <w:b/>
+          <w:bCs/>
+          <w:i w:val="0"/>
+          <w:iCs w:val="0"/>
+          <w:caps w:val="0"/>
+          <w:color w:val="313B77"/>
+          <w:spacing w:val="0"/>
+          <w:sz w:val="42"/>
+          <w:szCs w:val="42"/>
+        </w:rPr>
+      </w:pPr>
+      <w:bookmarkStart w:id="7" w:name="_Toc26320"/>
+      <w:r>
+        <w:rPr>
+          <w:rFonts w:hint="default" w:ascii="sans-serif" w:hAnsi="sans-serif" w:eastAsia="sans-serif" w:cs="sans-serif"/>
+          <w:b/>
+          <w:bCs/>
+          <w:i w:val="0"/>
+          <w:iCs w:val="0"/>
+          <w:caps w:val="0"/>
+          <w:color w:val="313B77"/>
+          <w:spacing w:val="0"/>
+          <w:sz w:val="42"/>
+          <w:szCs w:val="42"/>
+          <w:shd w:val="clear" w:fill="FFFFFF"/>
+        </w:rPr>
+        <w:t>Summary</w:t>
+      </w:r>
+      <w:bookmarkEnd w:id="7"/>
+    </w:p>
+    <w:p>
+      <w:pPr>
         <w:pStyle w:val="14"/>
         <w:keepNext w:val="0"/>
         <w:keepLines w:val="0"/>
         <w:widowControl/>
         <w:suppressLineNumbers w:val="0"/>
-        <w:shd w:val="clear" w:fill="F9FAFB"/>
-        <w:ind w:left="0" w:firstLine="0"/>
-        <w:rPr>
-          <w:rFonts w:hint="default"/>
-        </w:rPr>
-      </w:pPr>
-      <w:bookmarkStart w:id="6" w:name="_GoBack"/>
-      <w:bookmarkEnd w:id="6"/>
+        <w:pBdr>
+          <w:top w:val="none" w:color="auto" w:sz="0" w:space="0"/>
+          <w:left w:val="none" w:color="auto" w:sz="0" w:space="0"/>
+          <w:bottom w:val="none" w:color="auto" w:sz="0" w:space="0"/>
+          <w:right w:val="none" w:color="auto" w:sz="0" w:space="0"/>
+        </w:pBdr>
+        <w:shd w:val="clear" w:fill="FFFFFF"/>
+        <w:spacing w:before="0" w:beforeAutospacing="0" w:after="315" w:afterAutospacing="0"/>
+        <w:ind w:left="0" w:right="0" w:firstLine="0"/>
+        <w:rPr>
+          <w:rFonts w:hint="default" w:ascii="sans-serif" w:hAnsi="sans-serif" w:eastAsia="sans-serif" w:cs="sans-serif"/>
+          <w:i w:val="0"/>
+          <w:iCs w:val="0"/>
+          <w:caps w:val="0"/>
+          <w:color w:val="243B53"/>
+          <w:spacing w:val="0"/>
+          <w:sz w:val="27"/>
+          <w:szCs w:val="27"/>
+        </w:rPr>
+      </w:pPr>
+      <w:r>
+        <w:rPr>
+          <w:rFonts w:hint="default" w:ascii="sans-serif" w:hAnsi="sans-serif" w:eastAsia="sans-serif" w:cs="sans-serif"/>
+          <w:i w:val="0"/>
+          <w:iCs w:val="0"/>
+          <w:caps w:val="0"/>
+          <w:color w:val="243B53"/>
+          <w:spacing w:val="0"/>
+          <w:sz w:val="27"/>
+          <w:szCs w:val="27"/>
+          <w:shd w:val="clear" w:fill="FFFFFF"/>
+        </w:rPr>
+        <w:t>We saw how easily one can deploy service registry and discovery server as well as clients efficiently. Spring framework is maintaining lots of things internally. Here we are just using couple of annotations and very minimal configuration to achieve the whole thing quickly.</w:t>
+      </w:r>
     </w:p>
     <w:p>
       <w:pPr>
@@ -6875,9 +7370,9 @@
 <file path=word/numbering.xml><?xml version="1.0" encoding="utf-8"?>
 <w:numbering xmlns:wpc="http://schemas.microsoft.com/office/word/2010/wordprocessingCanvas" xmlns:mc="http://schemas.openxmlformats.org/markup-compatibility/2006" xmlns:o="urn:schemas-microsoft-com:office:office" xmlns:r="http://schemas.openxmlformats.org/officeDocument/2006/relationships" xmlns:m="http://schemas.openxmlformats.org/officeDocument/2006/math" xmlns:v="urn:schemas-microsoft-com:vml" xmlns:wp14="http://schemas.microsoft.com/office/word/2010/wordprocessingDrawing" xmlns:wp="http://schemas.openxmlformats.org/drawingml/2006/wordprocessingDrawing" xmlns:w10="urn:schemas-microsoft-com:office:word" xmlns:w="http://schemas.openxmlformats.org/wordprocessingml/2006/main" xmlns:w14="http://schemas.microsoft.com/office/word/2010/wordml" xmlns:wpg="http://schemas.microsoft.com/office/word/2010/wordprocessingGroup" xmlns:wpi="http://schemas.microsoft.com/office/word/2010/wordprocessingInk" xmlns:wne="http://schemas.microsoft.com/office/word/2006/wordml" xmlns:wps="http://schemas.microsoft.com/office/word/2010/wordprocessingShape" xmlns:wpsCustomData="http://www.wps.cn/officeDocument/2013/wpsCustomData" mc:Ignorable="w14 wp14">
   <w:abstractNum w:abstractNumId="0">
-    <w:nsid w:val="F323BA18"/>
+    <w:nsid w:val="9B24E186"/>
     <w:multiLevelType w:val="multilevel"/>
-    <w:tmpl w:val="F323BA18"/>
+    <w:tmpl w:val="9B24E186"/>
     <w:lvl w:ilvl="0" w:tentative="0">
       <w:start w:val="1"/>
       <w:numFmt w:val="decimal"/>
@@ -7024,6 +7519,155 @@
     </w:lvl>
   </w:abstractNum>
   <w:abstractNum w:abstractNumId="1">
+    <w:nsid w:val="F323BA18"/>
+    <w:multiLevelType w:val="multilevel"/>
+    <w:tmpl w:val="F323BA18"/>
+    <w:lvl w:ilvl="0" w:tentative="0">
+      <w:start w:val="1"/>
+      <w:numFmt w:val="decimal"/>
+      <w:lvlText w:val="%1."/>
+      <w:lvlJc w:val="left"/>
+      <w:pPr>
+        <w:tabs>
+          <w:tab w:val="left" w:pos="720"/>
+        </w:tabs>
+        <w:ind w:left="720" w:hanging="360"/>
+      </w:pPr>
+      <w:rPr>
+        <w:sz w:val="24"/>
+        <w:szCs w:val="24"/>
+      </w:rPr>
+    </w:lvl>
+    <w:lvl w:ilvl="1" w:tentative="0">
+      <w:start w:val="1"/>
+      <w:numFmt w:val="decimal"/>
+      <w:lvlText w:val="%2."/>
+      <w:lvlJc w:val="left"/>
+      <w:pPr>
+        <w:tabs>
+          <w:tab w:val="left" w:pos="1440"/>
+        </w:tabs>
+        <w:ind w:left="1440" w:hanging="360"/>
+      </w:pPr>
+      <w:rPr>
+        <w:sz w:val="24"/>
+        <w:szCs w:val="24"/>
+      </w:rPr>
+    </w:lvl>
+    <w:lvl w:ilvl="2" w:tentative="0">
+      <w:start w:val="1"/>
+      <w:numFmt w:val="decimal"/>
+      <w:lvlText w:val="%3."/>
+      <w:lvlJc w:val="left"/>
+      <w:pPr>
+        <w:tabs>
+          <w:tab w:val="left" w:pos="2160"/>
+        </w:tabs>
+        <w:ind w:left="2160" w:hanging="360"/>
+      </w:pPr>
+      <w:rPr>
+        <w:sz w:val="24"/>
+        <w:szCs w:val="24"/>
+      </w:rPr>
+    </w:lvl>
+    <w:lvl w:ilvl="3" w:tentative="0">
+      <w:start w:val="1"/>
+      <w:numFmt w:val="decimal"/>
+      <w:lvlText w:val="%4."/>
+      <w:lvlJc w:val="left"/>
+      <w:pPr>
+        <w:tabs>
+          <w:tab w:val="left" w:pos="2517"/>
+        </w:tabs>
+        <w:ind w:left="2880" w:hanging="360"/>
+      </w:pPr>
+      <w:rPr>
+        <w:sz w:val="24"/>
+        <w:szCs w:val="24"/>
+      </w:rPr>
+    </w:lvl>
+    <w:lvl w:ilvl="4" w:tentative="0">
+      <w:start w:val="1"/>
+      <w:numFmt w:val="decimal"/>
+      <w:lvlText w:val="%5."/>
+      <w:lvlJc w:val="left"/>
+      <w:pPr>
+        <w:tabs>
+          <w:tab w:val="left" w:pos="3238"/>
+        </w:tabs>
+        <w:ind w:left="3600" w:hanging="360"/>
+      </w:pPr>
+      <w:rPr>
+        <w:sz w:val="24"/>
+        <w:szCs w:val="24"/>
+      </w:rPr>
+    </w:lvl>
+    <w:lvl w:ilvl="5" w:tentative="0">
+      <w:start w:val="1"/>
+      <w:numFmt w:val="decimal"/>
+      <w:lvlText w:val="%6."/>
+      <w:lvlJc w:val="left"/>
+      <w:pPr>
+        <w:tabs>
+          <w:tab w:val="left" w:pos="3958"/>
+        </w:tabs>
+        <w:ind w:left="4320" w:hanging="360"/>
+      </w:pPr>
+      <w:rPr>
+        <w:sz w:val="24"/>
+        <w:szCs w:val="24"/>
+      </w:rPr>
+    </w:lvl>
+    <w:lvl w:ilvl="6" w:tentative="0">
+      <w:start w:val="1"/>
+      <w:numFmt w:val="decimal"/>
+      <w:lvlText w:val="%7."/>
+      <w:lvlJc w:val="left"/>
+      <w:pPr>
+        <w:tabs>
+          <w:tab w:val="left" w:pos="4678"/>
+        </w:tabs>
+        <w:ind w:left="5040" w:hanging="360"/>
+      </w:pPr>
+      <w:rPr>
+        <w:sz w:val="24"/>
+        <w:szCs w:val="24"/>
+      </w:rPr>
+    </w:lvl>
+    <w:lvl w:ilvl="7" w:tentative="0">
+      <w:start w:val="1"/>
+      <w:numFmt w:val="decimal"/>
+      <w:lvlText w:val="%8."/>
+      <w:lvlJc w:val="left"/>
+      <w:pPr>
+        <w:tabs>
+          <w:tab w:val="left" w:pos="5398"/>
+        </w:tabs>
+        <w:ind w:left="5760" w:hanging="360"/>
+      </w:pPr>
+      <w:rPr>
+        <w:sz w:val="24"/>
+        <w:szCs w:val="24"/>
+      </w:rPr>
+    </w:lvl>
+    <w:lvl w:ilvl="8" w:tentative="0">
+      <w:start w:val="1"/>
+      <w:numFmt w:val="decimal"/>
+      <w:lvlText w:val="%9."/>
+      <w:lvlJc w:val="left"/>
+      <w:pPr>
+        <w:tabs>
+          <w:tab w:val="left" w:pos="6118"/>
+        </w:tabs>
+        <w:ind w:left="6480" w:hanging="360"/>
+      </w:pPr>
+      <w:rPr>
+        <w:sz w:val="24"/>
+        <w:szCs w:val="24"/>
+      </w:rPr>
+    </w:lvl>
+  </w:abstractNum>
+  <w:abstractNum w:abstractNumId="2">
     <w:nsid w:val="7A5F2D9E"/>
     <w:multiLevelType w:val="multilevel"/>
     <w:tmpl w:val="7A5F2D9E"/>
@@ -7173,10 +7817,13 @@
     </w:lvl>
   </w:abstractNum>
   <w:num w:numId="1">
-    <w:abstractNumId w:val="0"/>
+    <w:abstractNumId w:val="1"/>
   </w:num>
   <w:num w:numId="2">
-    <w:abstractNumId w:val="1"/>
+    <w:abstractNumId w:val="2"/>
+  </w:num>
+  <w:num w:numId="3">
+    <w:abstractNumId w:val="0"/>
   </w:num>
 </w:numbering>
 </file>

</xml_diff>